<commit_message>
added map_full + renamed function
</commit_message>
<xml_diff>
--- a/五子棋.docx
+++ b/五子棋.docx
@@ -9,162 +9,6 @@
         </w:rPr>
         <w:t>五子棋</w:t>
       </w:r>
-    </w:p>
-    <w:p>
-      <w:r>
-        <w:rPr>
-          <w:rFonts w:hint="eastAsia"/>
-        </w:rPr>
-        <w:t>棋盤</w:t>
-      </w:r>
-    </w:p>
-    <w:p>
-      <w:r>
-        <w:tab/>
-      </w:r>
-      <w:r>
-        <w:rPr>
-          <w:rFonts w:hint="eastAsia"/>
-        </w:rPr>
-        <w:t>外觀</w:t>
-      </w:r>
-    </w:p>
-    <w:p>
-      <w:r>
-        <w:tab/>
-      </w:r>
-      <w:r>
-        <w:tab/>
-      </w:r>
-      <w:r>
-        <w:rPr>
-          <w:rFonts w:hint="eastAsia"/>
-        </w:rPr>
-        <w:t>19*19</w:t>
-      </w:r>
-    </w:p>
-    <w:p>
-      <w:r>
-        <w:tab/>
-      </w:r>
-      <w:r>
-        <w:rPr>
-          <w:rFonts w:hint="eastAsia"/>
-        </w:rPr>
-        <w:t>線條</w:t>
-      </w:r>
-    </w:p>
-    <w:p>
-      <w:r>
-        <w:rPr>
-          <w:rFonts w:hint="eastAsia"/>
-        </w:rPr>
-        <w:t>順序</w:t>
-      </w:r>
-    </w:p>
-    <w:p>
-      <w:r>
-        <w:rPr>
-          <w:rFonts w:hint="eastAsia"/>
-        </w:rPr>
-        <w:t>棋子</w:t>
-      </w:r>
-    </w:p>
-    <w:p>
-      <w:r>
-        <w:tab/>
-      </w:r>
-      <w:r>
-        <w:rPr>
-          <w:rFonts w:hint="eastAsia"/>
-        </w:rPr>
-        <w:t>黑</w:t>
-      </w:r>
-    </w:p>
-    <w:p>
-      <w:r>
-        <w:tab/>
-      </w:r>
-      <w:r>
-        <w:rPr>
-          <w:rFonts w:hint="eastAsia"/>
-        </w:rPr>
-        <w:t>白</w:t>
-      </w:r>
-    </w:p>
-    <w:p>
-      <w:r>
-        <w:rPr>
-          <w:rFonts w:hint="eastAsia"/>
-        </w:rPr>
-        <w:t>控制鍵</w:t>
-      </w:r>
-    </w:p>
-    <w:p>
-      <w:r>
-        <w:tab/>
-      </w:r>
-      <w:r>
-        <w:rPr>
-          <w:rFonts w:hint="eastAsia"/>
-        </w:rPr>
-        <w:t>指標</w:t>
-      </w:r>
-    </w:p>
-    <w:p>
-      <w:r>
-        <w:tab/>
-      </w:r>
-      <w:r>
-        <w:rPr>
-          <w:rFonts w:hint="eastAsia"/>
-        </w:rPr>
-        <w:t>空白鍵</w:t>
-      </w:r>
-    </w:p>
-    <w:p>
-      <w:r>
-        <w:tab/>
-      </w:r>
-      <w:r>
-        <w:tab/>
-      </w:r>
-      <w:r>
-        <w:rPr>
-          <w:rFonts w:hint="eastAsia"/>
-        </w:rPr>
-        <w:t>下棋</w:t>
-      </w:r>
-    </w:p>
-    <w:p>
-      <w:r>
-        <w:tab/>
-      </w:r>
-      <w:r>
-        <w:rPr>
-          <w:rFonts w:hint="eastAsia"/>
-        </w:rPr>
-        <w:t>上下左右</w:t>
-      </w:r>
-    </w:p>
-    <w:p>
-      <w:r>
-        <w:tab/>
-      </w:r>
-      <w:r>
-        <w:rPr>
-          <w:rFonts w:hint="eastAsia"/>
-        </w:rPr>
-        <w:t>WASD</w:t>
-      </w:r>
-    </w:p>
-    <w:p>
-      <w:r>
-        <w:rPr>
-          <w:rFonts w:hint="eastAsia"/>
-        </w:rPr>
-        <w:t>是否可下棋判斷</w:t>
-      </w:r>
       <w:bookmarkStart w:id="0" w:name="_GoBack"/>
       <w:bookmarkEnd w:id="0"/>
     </w:p>
@@ -173,10 +17,222 @@
         <w:rPr>
           <w:rFonts w:hint="eastAsia"/>
         </w:rPr>
+        <w:t>棋盤</w:t>
+      </w:r>
+    </w:p>
+    <w:p>
+      <w:r>
+        <w:tab/>
+      </w:r>
+      <w:r>
+        <w:rPr>
+          <w:rFonts w:hint="eastAsia"/>
+        </w:rPr>
+        <w:t>外觀</w:t>
+      </w:r>
+    </w:p>
+    <w:p>
+      <w:r>
+        <w:tab/>
+      </w:r>
+      <w:r>
+        <w:tab/>
+      </w:r>
+      <w:r>
+        <w:rPr>
+          <w:rFonts w:hint="eastAsia"/>
+        </w:rPr>
+        <w:t>19*19</w:t>
+      </w:r>
+    </w:p>
+    <w:p>
+      <w:r>
+        <w:tab/>
+      </w:r>
+      <w:r>
+        <w:rPr>
+          <w:rFonts w:hint="eastAsia"/>
+        </w:rPr>
+        <w:t>線條</w:t>
+      </w:r>
+    </w:p>
+    <w:p>
+      <w:r>
+        <w:rPr>
+          <w:rFonts w:hint="eastAsia"/>
+        </w:rPr>
+        <w:t>順序</w:t>
+      </w:r>
+    </w:p>
+    <w:p>
+      <w:pPr>
+        <w:rPr>
+          <w:rFonts w:hint="eastAsia"/>
+        </w:rPr>
+      </w:pPr>
+      <w:r>
+        <w:tab/>
+      </w:r>
+      <w:proofErr w:type="spellStart"/>
+      <w:r>
+        <w:t>Srand</w:t>
+      </w:r>
+      <w:proofErr w:type="spellEnd"/>
+      <w:r>
+        <w:rPr>
+          <w:rFonts w:hint="eastAsia"/>
+        </w:rPr>
+        <w:t>隨機判斷</w:t>
+      </w:r>
+    </w:p>
+    <w:p>
+      <w:r>
+        <w:rPr>
+          <w:rFonts w:hint="eastAsia"/>
+        </w:rPr>
+        <w:t>棋子</w:t>
+      </w:r>
+    </w:p>
+    <w:p>
+      <w:r>
+        <w:tab/>
+      </w:r>
+      <w:r>
+        <w:rPr>
+          <w:rFonts w:hint="eastAsia"/>
+        </w:rPr>
+        <w:t>黑</w:t>
+      </w:r>
+    </w:p>
+    <w:p>
+      <w:r>
+        <w:tab/>
+      </w:r>
+      <w:r>
+        <w:rPr>
+          <w:rFonts w:hint="eastAsia"/>
+        </w:rPr>
+        <w:t>白</w:t>
+      </w:r>
+    </w:p>
+    <w:p>
+      <w:r>
+        <w:rPr>
+          <w:rFonts w:hint="eastAsia"/>
+        </w:rPr>
+        <w:t>控制鍵</w:t>
+      </w:r>
+    </w:p>
+    <w:p>
+      <w:r>
+        <w:tab/>
+      </w:r>
+      <w:r>
+        <w:rPr>
+          <w:rFonts w:hint="eastAsia"/>
+        </w:rPr>
+        <w:t>指標</w:t>
+      </w:r>
+    </w:p>
+    <w:p>
+      <w:r>
+        <w:tab/>
+      </w:r>
+      <w:r>
+        <w:rPr>
+          <w:rFonts w:hint="eastAsia"/>
+        </w:rPr>
+        <w:t>R</w:t>
+      </w:r>
+    </w:p>
+    <w:p>
+      <w:r>
+        <w:tab/>
+      </w:r>
+      <w:r>
+        <w:tab/>
+      </w:r>
+      <w:r>
+        <w:rPr>
+          <w:rFonts w:hint="eastAsia"/>
+        </w:rPr>
+        <w:t>下棋</w:t>
+      </w:r>
+    </w:p>
+    <w:p>
+      <w:r>
+        <w:tab/>
+      </w:r>
+      <w:r>
+        <w:rPr>
+          <w:rFonts w:hint="eastAsia"/>
+        </w:rPr>
+        <w:t>上下左右</w:t>
+      </w:r>
+    </w:p>
+    <w:p>
+      <w:r>
+        <w:tab/>
+      </w:r>
+      <w:r>
+        <w:rPr>
+          <w:rFonts w:hint="eastAsia"/>
+        </w:rPr>
+        <w:t>WASD</w:t>
+      </w:r>
+    </w:p>
+    <w:p>
+      <w:r>
+        <w:rPr>
+          <w:rFonts w:hint="eastAsia"/>
+        </w:rPr>
+        <w:t>是否可下棋判斷</w:t>
+      </w:r>
+    </w:p>
+    <w:p>
+      <w:r>
+        <w:tab/>
+      </w:r>
+      <w:proofErr w:type="gramStart"/>
+      <w:r>
+        <w:rPr>
+          <w:rFonts w:hint="eastAsia"/>
+        </w:rPr>
+        <w:t>滿圖判斷</w:t>
+      </w:r>
+      <w:proofErr w:type="gramEnd"/>
+    </w:p>
+    <w:p>
+      <w:pPr>
+        <w:rPr>
+          <w:rFonts w:hint="eastAsia"/>
+        </w:rPr>
+      </w:pPr>
+      <w:r>
+        <w:tab/>
+      </w:r>
+      <w:r>
+        <w:rPr>
+          <w:rFonts w:hint="eastAsia"/>
+        </w:rPr>
+        <w:t>破圖判斷</w:t>
+      </w:r>
+    </w:p>
+    <w:p>
+      <w:pPr>
+        <w:ind w:leftChars="200" w:left="480"/>
+      </w:pPr>
+      <w:r>
+        <w:rPr>
+          <w:rFonts w:hint="eastAsia"/>
+        </w:rPr>
         <w:t>勝利判斷</w:t>
       </w:r>
     </w:p>
     <w:p>
+      <w:pPr>
+        <w:ind w:leftChars="200" w:left="480"/>
+      </w:pPr>
       <w:r>
         <w:tab/>
       </w:r>
@@ -188,6 +244,9 @@
       </w:r>
     </w:p>
     <w:p>
+      <w:pPr>
+        <w:ind w:leftChars="200" w:left="480"/>
+      </w:pPr>
       <w:r>
         <w:tab/>
       </w:r>
@@ -199,6 +258,9 @@
       </w:r>
     </w:p>
     <w:p>
+      <w:pPr>
+        <w:ind w:leftChars="200" w:left="480"/>
+      </w:pPr>
       <w:r>
         <w:tab/>
       </w:r>
@@ -210,6 +272,9 @@
       </w:r>
     </w:p>
     <w:p>
+      <w:pPr>
+        <w:ind w:leftChars="200" w:left="480"/>
+      </w:pPr>
       <w:r>
         <w:tab/>
       </w:r>
@@ -222,7 +287,10 @@
     </w:p>
     <w:p>
       <w:pPr>
-        <w:ind w:firstLine="480"/>
+        <w:ind w:leftChars="200" w:left="480" w:firstLine="480"/>
+        <w:rPr>
+          <w:rFonts w:hint="eastAsia"/>
+        </w:rPr>
       </w:pPr>
       <w:r>
         <w:t>Black/White WIN</w:t>

</xml_diff>

<commit_message>
changed a lot of things
</commit_message>
<xml_diff>
--- a/五子棋.docx
+++ b/五子棋.docx
@@ -3,14 +3,17 @@
 <w:document xmlns:wpc="http://schemas.microsoft.com/office/word/2010/wordprocessingCanvas" xmlns:cx="http://schemas.microsoft.com/office/drawing/2014/chartex" xmlns:mc="http://schemas.openxmlformats.org/markup-compatibility/2006" xmlns:o="urn:schemas-microsoft-com:office:office" xmlns:r="http://schemas.openxmlformats.org/officeDocument/2006/relationships" xmlns:m="http://schemas.openxmlformats.org/officeDocument/2006/math" xmlns:v="urn:schemas-microsoft-com:vml" xmlns:wp14="http://schemas.microsoft.com/office/word/2010/wordprocessingDrawing" xmlns:wp="http://schemas.openxmlformats.org/drawingml/2006/wordprocessingDrawing" xmlns:w10="urn:schemas-microsoft-com:office:word" xmlns:w="http://schemas.openxmlformats.org/wordprocessingml/2006/main" xmlns:w14="http://schemas.microsoft.com/office/word/2010/wordml" xmlns:w15="http://schemas.microsoft.com/office/word/2012/wordml" xmlns:w16se="http://schemas.microsoft.com/office/word/2015/wordml/symex" xmlns:wpg="http://schemas.microsoft.com/office/word/2010/wordprocessingGroup" xmlns:wpi="http://schemas.microsoft.com/office/word/2010/wordprocessingInk" xmlns:wne="http://schemas.microsoft.com/office/word/2006/wordml" xmlns:wps="http://schemas.microsoft.com/office/word/2010/wordprocessingShape" mc:Ignorable="w14 w15 w16se wp14">
   <w:body>
     <w:p>
+      <w:pPr>
+        <w:rPr>
+          <w:rFonts w:hint="eastAsia"/>
+        </w:rPr>
+      </w:pPr>
       <w:r>
         <w:rPr>
           <w:rFonts w:hint="eastAsia"/>
         </w:rPr>
         <w:t>五子棋</w:t>
       </w:r>
-      <w:bookmarkStart w:id="0" w:name="_GoBack"/>
-      <w:bookmarkEnd w:id="0"/>
     </w:p>
     <w:p>
       <w:r>
@@ -65,11 +68,6 @@
       </w:r>
     </w:p>
     <w:p>
-      <w:pPr>
-        <w:rPr>
-          <w:rFonts w:hint="eastAsia"/>
-        </w:rPr>
-      </w:pPr>
       <w:r>
         <w:tab/>
       </w:r>
@@ -203,11 +201,6 @@
       <w:proofErr w:type="gramEnd"/>
     </w:p>
     <w:p>
-      <w:pPr>
-        <w:rPr>
-          <w:rFonts w:hint="eastAsia"/>
-        </w:rPr>
-      </w:pPr>
       <w:r>
         <w:tab/>
       </w:r>
@@ -242,6 +235,8 @@
         </w:rPr>
         <w:t>直</w:t>
       </w:r>
+      <w:bookmarkStart w:id="0" w:name="_GoBack"/>
+      <w:bookmarkEnd w:id="0"/>
     </w:p>
     <w:p>
       <w:pPr>
@@ -288,9 +283,6 @@
     <w:p>
       <w:pPr>
         <w:ind w:leftChars="200" w:left="480" w:firstLine="480"/>
-        <w:rPr>
-          <w:rFonts w:hint="eastAsia"/>
-        </w:rPr>
       </w:pPr>
       <w:r>
         <w:t>Black/White WIN</w:t>

</xml_diff>